<commit_message>
finalizando a revisão solicitada pelo orientador + adição do resumo e do abstract
</commit_message>
<xml_diff>
--- a/Monografia_CORS_v2.docx
+++ b/Monografia_CORS_v2.docx
@@ -3974,81 +3974,10 @@
         <w:spacing w:line="240" w:lineRule="auto"/>
         <w:ind w:firstLine="0"/>
         <w:rPr>
-          <w:rFonts w:ascii="Times New Roman" w:hAnsi="Times New Roman"/>
           <w:color w:val="FF0000"/>
           <w:szCs w:val="24"/>
         </w:rPr>
       </w:pPr>
-      <w:r>
-        <w:rPr>
-          <w:rFonts w:ascii="Times New Roman" w:hAnsi="Times New Roman"/>
-          <w:color w:val="FF0000"/>
-          <w:szCs w:val="24"/>
-        </w:rPr>
-        <w:t>O resumo não apresenta recuos e parágrafos, portanto trata-se de um texto corrido que aborda as principais partes de um trabalho científico: introdução (objeto de estudo, problema, tema, área e sub-área), objetivos (geral e específicos), justificativas, metodologia, resultados esperados ou finais e conclusões. Este resumo deve conter de 200 a 400 palavras de forma a indicar as idéias principais apresentadas no texto. O resumo não deve ser confundido com uma introdução do trabalho e muito menos conter abreviações, referências bibliográficas, figuras, etc. Na elaboração deste resumo, como também em todo o trabalho, deve ser utilizada a forma impessoal como, por exemplo, “... Os resultados experimentais mostraram que...” ao invés de “...os resultados que nós obtivemos mostraram que...”. Deve indicar os principais pontos do trabalho: objeto de estudo, problema, tema, objetivos, metodologia, resultados esperados ou obtidos, o valor científico do trabalho e sua originalidade. Deve ser seguido das palavras-chave, isto é, das palavras que mais representam o conteúdo do trabalho.</w:t>
-      </w:r>
-    </w:p>
-    <w:p>
-      <w:pPr>
-        <w:pStyle w:val="BodyText2"/>
-        <w:spacing w:line="240" w:lineRule="auto"/>
-        <w:rPr>
-          <w:rFonts w:ascii="Times New Roman" w:hAnsi="Times New Roman"/>
-          <w:color w:val="FF0000"/>
-          <w:sz w:val="22"/>
-          <w:szCs w:val="22"/>
-        </w:rPr>
-      </w:pPr>
-    </w:p>
-    <w:p>
-      <w:pPr>
-        <w:rPr>
-          <w:rFonts w:ascii="Times New Roman" w:hAnsi="Times New Roman"/>
-          <w:color w:val="FF0000"/>
-          <w:sz w:val="22"/>
-        </w:rPr>
-      </w:pPr>
-    </w:p>
-    <w:p>
-      <w:pPr>
-        <w:autoSpaceDE w:val="0"/>
-        <w:autoSpaceDN w:val="0"/>
-        <w:adjustRightInd w:val="0"/>
-        <w:spacing w:line="240" w:lineRule="auto"/>
-        <w:ind w:firstLine="0"/>
-        <w:rPr>
-          <w:rFonts w:ascii="Times New Roman" w:hAnsi="Times New Roman"/>
-          <w:bCs/>
-          <w:color w:val="FF0000"/>
-          <w:szCs w:val="24"/>
-        </w:rPr>
-      </w:pPr>
-      <w:r>
-        <w:rPr>
-          <w:rFonts w:ascii="Times New Roman" w:hAnsi="Times New Roman"/>
-          <w:b/>
-          <w:color w:val="FF0000"/>
-          <w:szCs w:val="24"/>
-        </w:rPr>
-        <w:t>Palavras-chave:</w:t>
-      </w:r>
-      <w:r>
-        <w:rPr>
-          <w:rFonts w:ascii="Times New Roman" w:hAnsi="Times New Roman"/>
-          <w:color w:val="FF0000"/>
-          <w:szCs w:val="24"/>
-        </w:rPr>
-        <w:t xml:space="preserve"> </w:t>
-      </w:r>
-      <w:r>
-        <w:rPr>
-          <w:rFonts w:ascii="Times New Roman" w:hAnsi="Times New Roman"/>
-          <w:bCs/>
-          <w:color w:val="FF0000"/>
-          <w:szCs w:val="24"/>
-        </w:rPr>
-        <w:t>Os autores devem apresentar um conjunto de no máximo 3 palavras-chave (em ordem alfabética) que possam identificar os principais tópicos abordados no trabalho.</w:t>
-      </w:r>
     </w:p>
     <w:p>
       <w:pPr>
@@ -4056,8 +3985,243 @@
         <w:autoSpaceDN w:val="0"/>
         <w:adjustRightInd w:val="0"/>
         <w:ind w:firstLine="0"/>
+      </w:pPr>
+      <w:r>
+        <w:t xml:space="preserve">O compartilhamento de recursos entre aplicações web, como web </w:t>
+      </w:r>
+      <w:proofErr w:type="spellStart"/>
+      <w:r>
+        <w:t>services</w:t>
+      </w:r>
+      <w:proofErr w:type="spellEnd"/>
+      <w:r>
+        <w:t xml:space="preserve">, é uma prática de mercado cada vez mais adotada,  pois, além de permitir o reuso de serviços já construídos e consolidados, proporciona uma maior agilidade na criação de novas aplicações, conhecidas por aplicações </w:t>
+      </w:r>
+      <w:proofErr w:type="spellStart"/>
+      <w:r>
+        <w:t>Mashup</w:t>
+      </w:r>
+      <w:proofErr w:type="spellEnd"/>
+      <w:r>
+        <w:t xml:space="preserve">. Até os dias de hoje, devido a uma limitação de segurança dos navegadores web, conhecida por </w:t>
+      </w:r>
+      <w:proofErr w:type="spellStart"/>
+      <w:r>
+        <w:t>Same-Origin</w:t>
+      </w:r>
+      <w:proofErr w:type="spellEnd"/>
+      <w:r>
+        <w:t xml:space="preserve"> Police, as aplicações </w:t>
+      </w:r>
+      <w:proofErr w:type="spellStart"/>
+      <w:r>
+        <w:t>Mashup</w:t>
+      </w:r>
+      <w:proofErr w:type="spellEnd"/>
+      <w:r>
+        <w:t xml:space="preserve"> necessitavam fazer o consumo de serviços externos na sua camada servidor, concentrando todo o trabalho de </w:t>
+      </w:r>
+      <w:proofErr w:type="spellStart"/>
+      <w:r>
+        <w:t>agragação</w:t>
+      </w:r>
+      <w:proofErr w:type="spellEnd"/>
+      <w:r>
+        <w:t xml:space="preserve"> de conteúdo em uma única arquitetura física.</w:t>
+      </w:r>
+    </w:p>
+    <w:p>
+      <w:pPr>
+        <w:autoSpaceDE w:val="0"/>
+        <w:autoSpaceDN w:val="0"/>
+        <w:adjustRightInd w:val="0"/>
+        <w:ind w:firstLine="0"/>
+      </w:pPr>
+      <w:r>
+        <w:t xml:space="preserve">O presente trabalho tem como objetivo apresentar, de forma abrangente e prática, a especificação do mecanismo de compartilhamento, proposto pelo </w:t>
+      </w:r>
+      <w:r>
+        <w:t xml:space="preserve">Consórcio </w:t>
+      </w:r>
+      <w:r>
+        <w:t>W3C, denominado Cross-</w:t>
+      </w:r>
+      <w:proofErr w:type="spellStart"/>
+      <w:r>
+        <w:t>Origin</w:t>
+      </w:r>
+      <w:proofErr w:type="spellEnd"/>
+      <w:r>
+        <w:t xml:space="preserve"> </w:t>
+      </w:r>
+      <w:proofErr w:type="spellStart"/>
+      <w:r>
+        <w:t>Resource</w:t>
+      </w:r>
+      <w:proofErr w:type="spellEnd"/>
+      <w:r>
+        <w:t xml:space="preserve"> </w:t>
+      </w:r>
+      <w:proofErr w:type="spellStart"/>
+      <w:r>
+        <w:t>Sharing</w:t>
+      </w:r>
+      <w:proofErr w:type="spellEnd"/>
+      <w:r>
+        <w:t xml:space="preserve">. </w:t>
+      </w:r>
+    </w:p>
+    <w:p>
+      <w:pPr>
+        <w:autoSpaceDE w:val="0"/>
+        <w:autoSpaceDN w:val="0"/>
+        <w:adjustRightInd w:val="0"/>
+        <w:ind w:firstLine="0"/>
+      </w:pPr>
+      <w:r>
+        <w:t>Como resultado deste trabalho é esperado o desenvolvimento de um estudo de caso, capaz de comprovar o funcionamento deste novo mecanismo de compartilhamento. Por fim, com base nestes experimentos práticos, são elencados possíveis pontos de estudo futuro.</w:t>
+      </w:r>
+    </w:p>
+    <w:p>
+      <w:pPr>
+        <w:autoSpaceDE w:val="0"/>
+        <w:autoSpaceDN w:val="0"/>
+        <w:adjustRightInd w:val="0"/>
+        <w:ind w:firstLine="0"/>
+        <w:rPr>
+          <w:lang w:val="en-US"/>
+        </w:rPr>
+      </w:pPr>
+    </w:p>
+    <w:p>
+      <w:pPr>
+        <w:autoSpaceDE w:val="0"/>
+        <w:autoSpaceDN w:val="0"/>
+        <w:adjustRightInd w:val="0"/>
+        <w:ind w:firstLine="0"/>
+        <w:rPr>
+          <w:lang w:val="en-US"/>
+        </w:rPr>
+      </w:pPr>
+      <w:proofErr w:type="spellStart"/>
+      <w:r>
+        <w:rPr>
+          <w:b/>
+          <w:lang w:val="en-US"/>
+        </w:rPr>
+        <w:t>Palavras-chave</w:t>
+      </w:r>
+      <w:proofErr w:type="spellEnd"/>
+      <w:r>
+        <w:rPr>
+          <w:lang w:val="en-US"/>
+        </w:rPr>
+        <w:t xml:space="preserve">: </w:t>
+      </w:r>
+      <w:proofErr w:type="spellStart"/>
+      <w:r>
+        <w:rPr>
+          <w:lang w:val="en-US"/>
+        </w:rPr>
+        <w:t>Compartilhamento</w:t>
+      </w:r>
+      <w:proofErr w:type="spellEnd"/>
+      <w:r>
+        <w:rPr>
+          <w:lang w:val="en-US"/>
+        </w:rPr>
+        <w:t xml:space="preserve">, </w:t>
+      </w:r>
+      <w:r>
+        <w:rPr>
+          <w:lang w:val="en-US"/>
+        </w:rPr>
+        <w:t>Cross-Origin Resour</w:t>
+      </w:r>
+      <w:r>
+        <w:rPr>
+          <w:lang w:val="en-US"/>
+        </w:rPr>
+        <w:t>ce Sharing, Same-Origin-Police.</w:t>
+      </w:r>
+    </w:p>
+    <w:p>
+      <w:pPr>
+        <w:autoSpaceDE w:val="0"/>
+        <w:autoSpaceDN w:val="0"/>
+        <w:adjustRightInd w:val="0"/>
+        <w:ind w:firstLine="0"/>
+        <w:rPr>
+          <w:lang w:val="en-US"/>
+        </w:rPr>
+      </w:pPr>
+    </w:p>
+    <w:p>
+      <w:pPr>
+        <w:autoSpaceDE w:val="0"/>
+        <w:autoSpaceDN w:val="0"/>
+        <w:adjustRightInd w:val="0"/>
+        <w:ind w:firstLine="0"/>
+        <w:rPr>
+          <w:lang w:val="en-US"/>
+        </w:rPr>
+      </w:pPr>
+    </w:p>
+    <w:p>
+      <w:pPr>
+        <w:autoSpaceDE w:val="0"/>
+        <w:autoSpaceDN w:val="0"/>
+        <w:adjustRightInd w:val="0"/>
+        <w:ind w:firstLine="0"/>
+        <w:rPr>
+          <w:lang w:val="en-US"/>
+        </w:rPr>
+      </w:pPr>
+    </w:p>
+    <w:p>
+      <w:pPr>
+        <w:autoSpaceDE w:val="0"/>
+        <w:autoSpaceDN w:val="0"/>
+        <w:adjustRightInd w:val="0"/>
+        <w:ind w:firstLine="0"/>
+        <w:rPr>
+          <w:lang w:val="en-US"/>
+        </w:rPr>
+      </w:pPr>
+    </w:p>
+    <w:p>
+      <w:pPr>
+        <w:autoSpaceDE w:val="0"/>
+        <w:autoSpaceDN w:val="0"/>
+        <w:adjustRightInd w:val="0"/>
+        <w:ind w:firstLine="0"/>
+        <w:rPr>
+          <w:lang w:val="en-US"/>
+        </w:rPr>
+      </w:pPr>
+    </w:p>
+    <w:p>
+      <w:pPr>
+        <w:autoSpaceDE w:val="0"/>
+        <w:autoSpaceDN w:val="0"/>
+        <w:adjustRightInd w:val="0"/>
+        <w:ind w:firstLine="0"/>
+        <w:rPr>
+          <w:lang w:val="en-US"/>
+        </w:rPr>
+      </w:pPr>
+    </w:p>
+    <w:p>
+      <w:pPr>
+        <w:autoSpaceDE w:val="0"/>
+        <w:autoSpaceDN w:val="0"/>
+        <w:adjustRightInd w:val="0"/>
+        <w:ind w:firstLine="0"/>
         <w:rPr>
           <w:rFonts w:ascii="Times New Roman" w:hAnsi="Times New Roman"/>
+          <w:b/>
+          <w:bCs/>
+          <w:sz w:val="32"/>
         </w:rPr>
       </w:pPr>
     </w:p>
@@ -4066,18 +4230,949 @@
         <w:pStyle w:val="TITULO"/>
       </w:pPr>
       <w:r>
-        <w:rPr>
-          <w:lang w:val="en-US"/>
-        </w:rPr>
-        <w:br w:type="page"/>
-      </w:r>
-      <w:r>
-        <w:lastRenderedPageBreak/>
         <w:t>ABSTRACT</w:t>
       </w:r>
     </w:p>
     <w:p>
       <w:pPr>
+        <w:autoSpaceDE w:val="0"/>
+        <w:autoSpaceDN w:val="0"/>
+        <w:adjustRightInd w:val="0"/>
+        <w:ind w:firstLine="0"/>
+      </w:pPr>
+      <w:r>
+        <w:t xml:space="preserve">The </w:t>
+      </w:r>
+      <w:proofErr w:type="spellStart"/>
+      <w:r>
+        <w:t>sharing</w:t>
+      </w:r>
+      <w:proofErr w:type="spellEnd"/>
+      <w:r>
+        <w:t xml:space="preserve"> </w:t>
+      </w:r>
+      <w:proofErr w:type="spellStart"/>
+      <w:r>
+        <w:t>of</w:t>
+      </w:r>
+      <w:proofErr w:type="spellEnd"/>
+      <w:r>
+        <w:t xml:space="preserve"> </w:t>
+      </w:r>
+      <w:proofErr w:type="spellStart"/>
+      <w:r>
+        <w:t>resources</w:t>
+      </w:r>
+      <w:proofErr w:type="spellEnd"/>
+      <w:r>
+        <w:t xml:space="preserve">, </w:t>
+      </w:r>
+      <w:proofErr w:type="spellStart"/>
+      <w:r>
+        <w:t>like</w:t>
+      </w:r>
+      <w:proofErr w:type="spellEnd"/>
+      <w:r>
+        <w:t xml:space="preserve"> web </w:t>
+      </w:r>
+      <w:proofErr w:type="spellStart"/>
+      <w:r>
+        <w:t>services</w:t>
+      </w:r>
+      <w:proofErr w:type="spellEnd"/>
+      <w:r>
+        <w:t xml:space="preserve">, </w:t>
+      </w:r>
+      <w:proofErr w:type="spellStart"/>
+      <w:r>
+        <w:t>between</w:t>
+      </w:r>
+      <w:proofErr w:type="spellEnd"/>
+      <w:r>
+        <w:t xml:space="preserve"> web </w:t>
+      </w:r>
+      <w:proofErr w:type="spellStart"/>
+      <w:r>
+        <w:t>applications</w:t>
+      </w:r>
+      <w:proofErr w:type="spellEnd"/>
+      <w:r>
+        <w:t xml:space="preserve"> </w:t>
+      </w:r>
+      <w:proofErr w:type="spellStart"/>
+      <w:r>
+        <w:t>is</w:t>
+      </w:r>
+      <w:proofErr w:type="spellEnd"/>
+      <w:r>
+        <w:t xml:space="preserve"> a </w:t>
+      </w:r>
+      <w:proofErr w:type="spellStart"/>
+      <w:r>
+        <w:t>increasingly</w:t>
+      </w:r>
+      <w:proofErr w:type="spellEnd"/>
+      <w:r>
+        <w:t xml:space="preserve"> </w:t>
+      </w:r>
+      <w:proofErr w:type="spellStart"/>
+      <w:r>
+        <w:t>accepted</w:t>
+      </w:r>
+      <w:proofErr w:type="spellEnd"/>
+      <w:r>
+        <w:t xml:space="preserve"> </w:t>
+      </w:r>
+      <w:proofErr w:type="spellStart"/>
+      <w:r>
+        <w:t>market</w:t>
+      </w:r>
+      <w:proofErr w:type="spellEnd"/>
+      <w:r>
+        <w:t xml:space="preserve"> </w:t>
+      </w:r>
+      <w:proofErr w:type="spellStart"/>
+      <w:r>
+        <w:t>practice</w:t>
+      </w:r>
+      <w:proofErr w:type="spellEnd"/>
+      <w:r>
+        <w:t xml:space="preserve">, </w:t>
+      </w:r>
+      <w:proofErr w:type="spellStart"/>
+      <w:r>
+        <w:t>not</w:t>
+      </w:r>
+      <w:proofErr w:type="spellEnd"/>
+      <w:r>
+        <w:t xml:space="preserve"> </w:t>
+      </w:r>
+      <w:proofErr w:type="spellStart"/>
+      <w:r>
+        <w:t>just</w:t>
+      </w:r>
+      <w:proofErr w:type="spellEnd"/>
+      <w:r>
+        <w:t xml:space="preserve"> for </w:t>
+      </w:r>
+      <w:proofErr w:type="spellStart"/>
+      <w:r>
+        <w:t>allowing</w:t>
+      </w:r>
+      <w:proofErr w:type="spellEnd"/>
+      <w:r>
+        <w:t xml:space="preserve"> </w:t>
+      </w:r>
+      <w:proofErr w:type="spellStart"/>
+      <w:r>
+        <w:t>the</w:t>
+      </w:r>
+      <w:proofErr w:type="spellEnd"/>
+      <w:r>
+        <w:t xml:space="preserve"> reuse </w:t>
+      </w:r>
+      <w:proofErr w:type="spellStart"/>
+      <w:r>
+        <w:t>of</w:t>
+      </w:r>
+      <w:proofErr w:type="spellEnd"/>
+      <w:r>
+        <w:t xml:space="preserve"> </w:t>
+      </w:r>
+      <w:proofErr w:type="spellStart"/>
+      <w:r>
+        <w:t>already</w:t>
+      </w:r>
+      <w:proofErr w:type="spellEnd"/>
+      <w:r>
+        <w:t xml:space="preserve"> </w:t>
+      </w:r>
+      <w:proofErr w:type="spellStart"/>
+      <w:r>
+        <w:t>constructed</w:t>
+      </w:r>
+      <w:proofErr w:type="spellEnd"/>
+      <w:r>
+        <w:t xml:space="preserve"> </w:t>
+      </w:r>
+      <w:proofErr w:type="spellStart"/>
+      <w:r>
+        <w:t>and</w:t>
+      </w:r>
+      <w:proofErr w:type="spellEnd"/>
+      <w:r>
+        <w:t xml:space="preserve"> </w:t>
+      </w:r>
+      <w:proofErr w:type="spellStart"/>
+      <w:r>
+        <w:t>consolidated</w:t>
+      </w:r>
+      <w:proofErr w:type="spellEnd"/>
+      <w:r>
+        <w:t xml:space="preserve"> </w:t>
+      </w:r>
+      <w:proofErr w:type="spellStart"/>
+      <w:r>
+        <w:t>services</w:t>
+      </w:r>
+      <w:proofErr w:type="spellEnd"/>
+      <w:r>
+        <w:t xml:space="preserve">, </w:t>
+      </w:r>
+      <w:proofErr w:type="spellStart"/>
+      <w:r>
+        <w:t>but</w:t>
+      </w:r>
+      <w:proofErr w:type="spellEnd"/>
+      <w:r>
+        <w:t xml:space="preserve"> </w:t>
+      </w:r>
+      <w:proofErr w:type="spellStart"/>
+      <w:r>
+        <w:t>also</w:t>
+      </w:r>
+      <w:proofErr w:type="spellEnd"/>
+      <w:r>
+        <w:t xml:space="preserve"> for </w:t>
+      </w:r>
+      <w:proofErr w:type="spellStart"/>
+      <w:r>
+        <w:t>providing</w:t>
+      </w:r>
+      <w:proofErr w:type="spellEnd"/>
+      <w:r>
+        <w:t xml:space="preserve"> </w:t>
+      </w:r>
+      <w:proofErr w:type="spellStart"/>
+      <w:r>
+        <w:t>greater</w:t>
+      </w:r>
+      <w:proofErr w:type="spellEnd"/>
+      <w:r>
+        <w:t xml:space="preserve"> </w:t>
+      </w:r>
+      <w:proofErr w:type="spellStart"/>
+      <w:r>
+        <w:t>productivity</w:t>
+      </w:r>
+      <w:proofErr w:type="spellEnd"/>
+      <w:r>
+        <w:t xml:space="preserve"> for </w:t>
+      </w:r>
+      <w:proofErr w:type="spellStart"/>
+      <w:r>
+        <w:t>create</w:t>
+      </w:r>
+      <w:proofErr w:type="spellEnd"/>
+      <w:r>
+        <w:t xml:space="preserve"> new </w:t>
+      </w:r>
+      <w:proofErr w:type="spellStart"/>
+      <w:r>
+        <w:t>applications</w:t>
+      </w:r>
+      <w:proofErr w:type="spellEnd"/>
+      <w:r>
+        <w:t xml:space="preserve">, </w:t>
+      </w:r>
+      <w:proofErr w:type="spellStart"/>
+      <w:r>
+        <w:t>known</w:t>
+      </w:r>
+      <w:proofErr w:type="spellEnd"/>
+      <w:r>
+        <w:t xml:space="preserve"> as </w:t>
+      </w:r>
+      <w:proofErr w:type="spellStart"/>
+      <w:r>
+        <w:t>Mashup</w:t>
+      </w:r>
+      <w:proofErr w:type="spellEnd"/>
+      <w:r>
+        <w:t xml:space="preserve"> </w:t>
+      </w:r>
+      <w:proofErr w:type="spellStart"/>
+      <w:r>
+        <w:t>applications</w:t>
+      </w:r>
+      <w:proofErr w:type="spellEnd"/>
+      <w:r>
+        <w:t xml:space="preserve">. </w:t>
+      </w:r>
+      <w:proofErr w:type="spellStart"/>
+      <w:r>
+        <w:t>Even</w:t>
+      </w:r>
+      <w:proofErr w:type="spellEnd"/>
+      <w:r>
+        <w:t xml:space="preserve"> </w:t>
+      </w:r>
+      <w:proofErr w:type="spellStart"/>
+      <w:r>
+        <w:t>today</w:t>
+      </w:r>
+      <w:proofErr w:type="spellEnd"/>
+      <w:r>
+        <w:t xml:space="preserve">, </w:t>
+      </w:r>
+      <w:proofErr w:type="spellStart"/>
+      <w:r>
+        <w:t>due</w:t>
+      </w:r>
+      <w:proofErr w:type="spellEnd"/>
+      <w:r>
+        <w:t xml:space="preserve"> </w:t>
+      </w:r>
+      <w:proofErr w:type="spellStart"/>
+      <w:r>
+        <w:t>to</w:t>
+      </w:r>
+      <w:proofErr w:type="spellEnd"/>
+      <w:r>
+        <w:t xml:space="preserve"> a </w:t>
+      </w:r>
+      <w:proofErr w:type="spellStart"/>
+      <w:r>
+        <w:t>limitation</w:t>
+      </w:r>
+      <w:proofErr w:type="spellEnd"/>
+      <w:r>
+        <w:t xml:space="preserve"> </w:t>
+      </w:r>
+      <w:proofErr w:type="spellStart"/>
+      <w:r>
+        <w:t>of</w:t>
+      </w:r>
+      <w:proofErr w:type="spellEnd"/>
+      <w:r>
+        <w:t xml:space="preserve"> </w:t>
+      </w:r>
+      <w:proofErr w:type="spellStart"/>
+      <w:r>
+        <w:t>security</w:t>
+      </w:r>
+      <w:proofErr w:type="spellEnd"/>
+      <w:r>
+        <w:t xml:space="preserve"> </w:t>
+      </w:r>
+      <w:proofErr w:type="spellStart"/>
+      <w:r>
+        <w:t>of</w:t>
+      </w:r>
+      <w:proofErr w:type="spellEnd"/>
+      <w:r>
+        <w:t xml:space="preserve"> web browsers, </w:t>
+      </w:r>
+      <w:proofErr w:type="spellStart"/>
+      <w:r>
+        <w:t>known</w:t>
+      </w:r>
+      <w:proofErr w:type="spellEnd"/>
+      <w:r>
+        <w:t xml:space="preserve"> as </w:t>
+      </w:r>
+      <w:proofErr w:type="spellStart"/>
+      <w:r>
+        <w:t>Same-Origin</w:t>
+      </w:r>
+      <w:proofErr w:type="spellEnd"/>
+      <w:r>
+        <w:t xml:space="preserve"> Police, </w:t>
+      </w:r>
+      <w:proofErr w:type="spellStart"/>
+      <w:r>
+        <w:t>Mashup</w:t>
+      </w:r>
+      <w:proofErr w:type="spellEnd"/>
+      <w:r>
+        <w:t xml:space="preserve"> </w:t>
+      </w:r>
+      <w:proofErr w:type="spellStart"/>
+      <w:r>
+        <w:t>applications</w:t>
+      </w:r>
+      <w:proofErr w:type="spellEnd"/>
+      <w:r>
+        <w:t xml:space="preserve"> </w:t>
+      </w:r>
+      <w:proofErr w:type="spellStart"/>
+      <w:r>
+        <w:t>needed</w:t>
+      </w:r>
+      <w:proofErr w:type="spellEnd"/>
+      <w:r>
+        <w:t xml:space="preserve"> </w:t>
+      </w:r>
+      <w:proofErr w:type="spellStart"/>
+      <w:r>
+        <w:t>to</w:t>
+      </w:r>
+      <w:proofErr w:type="spellEnd"/>
+      <w:r>
+        <w:t xml:space="preserve"> </w:t>
+      </w:r>
+      <w:proofErr w:type="spellStart"/>
+      <w:r>
+        <w:t>make</w:t>
+      </w:r>
+      <w:proofErr w:type="spellEnd"/>
+      <w:r>
+        <w:t xml:space="preserve"> </w:t>
+      </w:r>
+      <w:proofErr w:type="spellStart"/>
+      <w:r>
+        <w:t>the</w:t>
+      </w:r>
+      <w:proofErr w:type="spellEnd"/>
+      <w:r>
+        <w:t xml:space="preserve"> use </w:t>
+      </w:r>
+      <w:proofErr w:type="spellStart"/>
+      <w:r>
+        <w:t>of</w:t>
+      </w:r>
+      <w:proofErr w:type="spellEnd"/>
+      <w:r>
+        <w:t xml:space="preserve"> </w:t>
+      </w:r>
+      <w:proofErr w:type="spellStart"/>
+      <w:r>
+        <w:t>external</w:t>
+      </w:r>
+      <w:proofErr w:type="spellEnd"/>
+      <w:r>
+        <w:t xml:space="preserve"> </w:t>
+      </w:r>
+      <w:proofErr w:type="spellStart"/>
+      <w:r>
+        <w:t>services</w:t>
+      </w:r>
+      <w:proofErr w:type="spellEnd"/>
+      <w:r>
+        <w:t xml:space="preserve"> </w:t>
+      </w:r>
+      <w:proofErr w:type="spellStart"/>
+      <w:r>
+        <w:t>on</w:t>
+      </w:r>
+      <w:proofErr w:type="spellEnd"/>
+      <w:r>
+        <w:t xml:space="preserve"> </w:t>
+      </w:r>
+      <w:proofErr w:type="spellStart"/>
+      <w:r>
+        <w:t>your</w:t>
+      </w:r>
+      <w:proofErr w:type="spellEnd"/>
+      <w:r>
+        <w:t xml:space="preserve"> server </w:t>
+      </w:r>
+      <w:proofErr w:type="spellStart"/>
+      <w:r>
+        <w:t>side</w:t>
+      </w:r>
+      <w:proofErr w:type="spellEnd"/>
+      <w:r>
+        <w:t xml:space="preserve">, </w:t>
+      </w:r>
+      <w:proofErr w:type="spellStart"/>
+      <w:r>
+        <w:t>concentrating</w:t>
+      </w:r>
+      <w:proofErr w:type="spellEnd"/>
+      <w:r>
+        <w:t xml:space="preserve"> </w:t>
+      </w:r>
+      <w:proofErr w:type="spellStart"/>
+      <w:r>
+        <w:t>all</w:t>
+      </w:r>
+      <w:proofErr w:type="spellEnd"/>
+      <w:r>
+        <w:t xml:space="preserve"> </w:t>
+      </w:r>
+      <w:proofErr w:type="spellStart"/>
+      <w:r>
+        <w:t>the</w:t>
+      </w:r>
+      <w:proofErr w:type="spellEnd"/>
+      <w:r>
+        <w:t xml:space="preserve"> </w:t>
+      </w:r>
+      <w:proofErr w:type="spellStart"/>
+      <w:r>
+        <w:t>work</w:t>
+      </w:r>
+      <w:proofErr w:type="spellEnd"/>
+      <w:r>
+        <w:t xml:space="preserve"> </w:t>
+      </w:r>
+      <w:proofErr w:type="spellStart"/>
+      <w:r>
+        <w:t>of</w:t>
+      </w:r>
+      <w:proofErr w:type="spellEnd"/>
+      <w:r>
+        <w:t xml:space="preserve"> </w:t>
+      </w:r>
+      <w:proofErr w:type="spellStart"/>
+      <w:r>
+        <w:t>content</w:t>
+      </w:r>
+      <w:proofErr w:type="spellEnd"/>
+      <w:r>
+        <w:t xml:space="preserve"> </w:t>
+      </w:r>
+      <w:proofErr w:type="spellStart"/>
+      <w:r>
+        <w:t>aggregation</w:t>
+      </w:r>
+      <w:proofErr w:type="spellEnd"/>
+      <w:r>
+        <w:t xml:space="preserve"> </w:t>
+      </w:r>
+      <w:proofErr w:type="spellStart"/>
+      <w:r>
+        <w:t>into</w:t>
+      </w:r>
+      <w:proofErr w:type="spellEnd"/>
+      <w:r>
+        <w:t xml:space="preserve"> a single </w:t>
+      </w:r>
+      <w:proofErr w:type="spellStart"/>
+      <w:r>
+        <w:t>physic</w:t>
+      </w:r>
+      <w:proofErr w:type="spellEnd"/>
+      <w:r>
+        <w:t xml:space="preserve"> </w:t>
+      </w:r>
+      <w:proofErr w:type="spellStart"/>
+      <w:r>
+        <w:t>architecture</w:t>
+      </w:r>
+      <w:proofErr w:type="spellEnd"/>
+      <w:r>
+        <w:t>.</w:t>
+      </w:r>
+    </w:p>
+    <w:p>
+      <w:pPr>
+        <w:autoSpaceDE w:val="0"/>
+        <w:autoSpaceDN w:val="0"/>
+        <w:adjustRightInd w:val="0"/>
+        <w:ind w:firstLine="0"/>
+      </w:pPr>
+      <w:r>
+        <w:t xml:space="preserve">The </w:t>
+      </w:r>
+      <w:proofErr w:type="spellStart"/>
+      <w:r>
+        <w:t>present</w:t>
+      </w:r>
+      <w:proofErr w:type="spellEnd"/>
+      <w:r>
+        <w:t xml:space="preserve"> </w:t>
+      </w:r>
+      <w:proofErr w:type="spellStart"/>
+      <w:r>
+        <w:t>work</w:t>
+      </w:r>
+      <w:proofErr w:type="spellEnd"/>
+      <w:r>
+        <w:t xml:space="preserve"> </w:t>
+      </w:r>
+      <w:proofErr w:type="spellStart"/>
+      <w:r>
+        <w:t>has</w:t>
+      </w:r>
+      <w:proofErr w:type="spellEnd"/>
+      <w:r>
+        <w:t xml:space="preserve"> as </w:t>
+      </w:r>
+      <w:proofErr w:type="spellStart"/>
+      <w:r>
+        <w:t>objective</w:t>
+      </w:r>
+      <w:proofErr w:type="spellEnd"/>
+      <w:r>
+        <w:t xml:space="preserve"> </w:t>
+      </w:r>
+      <w:proofErr w:type="spellStart"/>
+      <w:r>
+        <w:t>to</w:t>
+      </w:r>
+      <w:proofErr w:type="spellEnd"/>
+      <w:r>
+        <w:t xml:space="preserve"> show, in a </w:t>
+      </w:r>
+      <w:proofErr w:type="spellStart"/>
+      <w:r>
+        <w:t>comprehensive</w:t>
+      </w:r>
+      <w:proofErr w:type="spellEnd"/>
+      <w:r>
+        <w:t xml:space="preserve"> </w:t>
+      </w:r>
+      <w:proofErr w:type="spellStart"/>
+      <w:r>
+        <w:t>and</w:t>
+      </w:r>
+      <w:proofErr w:type="spellEnd"/>
+      <w:r>
+        <w:t xml:space="preserve"> </w:t>
+      </w:r>
+      <w:proofErr w:type="spellStart"/>
+      <w:r>
+        <w:t>practice</w:t>
+      </w:r>
+      <w:proofErr w:type="spellEnd"/>
+      <w:r>
+        <w:t xml:space="preserve"> </w:t>
+      </w:r>
+      <w:proofErr w:type="spellStart"/>
+      <w:r>
+        <w:t>way</w:t>
+      </w:r>
+      <w:proofErr w:type="spellEnd"/>
+      <w:r>
+        <w:t xml:space="preserve">, </w:t>
+      </w:r>
+      <w:proofErr w:type="spellStart"/>
+      <w:r>
+        <w:t>the</w:t>
+      </w:r>
+      <w:proofErr w:type="spellEnd"/>
+      <w:r>
+        <w:t xml:space="preserve"> </w:t>
+      </w:r>
+      <w:proofErr w:type="spellStart"/>
+      <w:r>
+        <w:t>specification</w:t>
+      </w:r>
+      <w:proofErr w:type="spellEnd"/>
+      <w:r>
+        <w:t xml:space="preserve"> </w:t>
+      </w:r>
+      <w:proofErr w:type="spellStart"/>
+      <w:r>
+        <w:t>of</w:t>
+      </w:r>
+      <w:proofErr w:type="spellEnd"/>
+      <w:r>
+        <w:t xml:space="preserve"> </w:t>
+      </w:r>
+      <w:proofErr w:type="spellStart"/>
+      <w:r>
+        <w:t>the</w:t>
+      </w:r>
+      <w:proofErr w:type="spellEnd"/>
+      <w:r>
+        <w:t xml:space="preserve"> </w:t>
+      </w:r>
+      <w:proofErr w:type="spellStart"/>
+      <w:r>
+        <w:t>sharing</w:t>
+      </w:r>
+      <w:proofErr w:type="spellEnd"/>
+      <w:r>
+        <w:t xml:space="preserve"> </w:t>
+      </w:r>
+      <w:proofErr w:type="spellStart"/>
+      <w:r>
+        <w:t>mechanism</w:t>
+      </w:r>
+      <w:proofErr w:type="spellEnd"/>
+      <w:r>
+        <w:t xml:space="preserve">, </w:t>
+      </w:r>
+      <w:proofErr w:type="spellStart"/>
+      <w:r>
+        <w:t>proposed</w:t>
+      </w:r>
+      <w:proofErr w:type="spellEnd"/>
+      <w:r>
+        <w:t xml:space="preserve"> </w:t>
+      </w:r>
+      <w:proofErr w:type="spellStart"/>
+      <w:r>
+        <w:t>by</w:t>
+      </w:r>
+      <w:proofErr w:type="spellEnd"/>
+      <w:r>
+        <w:t xml:space="preserve"> </w:t>
+      </w:r>
+      <w:proofErr w:type="spellStart"/>
+      <w:r>
+        <w:t>the</w:t>
+      </w:r>
+      <w:proofErr w:type="spellEnd"/>
+      <w:r>
+        <w:t xml:space="preserve"> W3C Consortium, </w:t>
+      </w:r>
+      <w:proofErr w:type="spellStart"/>
+      <w:r>
+        <w:t>called</w:t>
+      </w:r>
+      <w:proofErr w:type="spellEnd"/>
+      <w:r>
+        <w:t xml:space="preserve"> Cross-</w:t>
+      </w:r>
+      <w:proofErr w:type="spellStart"/>
+      <w:r>
+        <w:t>Origin</w:t>
+      </w:r>
+      <w:proofErr w:type="spellEnd"/>
+      <w:r>
+        <w:t xml:space="preserve"> </w:t>
+      </w:r>
+      <w:proofErr w:type="spellStart"/>
+      <w:r>
+        <w:t>Resource</w:t>
+      </w:r>
+      <w:proofErr w:type="spellEnd"/>
+      <w:r>
+        <w:t xml:space="preserve"> </w:t>
+      </w:r>
+      <w:proofErr w:type="spellStart"/>
+      <w:r>
+        <w:t>Sharing</w:t>
+      </w:r>
+      <w:proofErr w:type="spellEnd"/>
+      <w:r>
+        <w:t xml:space="preserve">. </w:t>
+      </w:r>
+    </w:p>
+    <w:p>
+      <w:pPr>
+        <w:autoSpaceDE w:val="0"/>
+        <w:autoSpaceDN w:val="0"/>
+        <w:adjustRightInd w:val="0"/>
+        <w:ind w:firstLine="0"/>
+      </w:pPr>
+      <w:r>
+        <w:t xml:space="preserve">As a </w:t>
+      </w:r>
+      <w:proofErr w:type="spellStart"/>
+      <w:r>
+        <w:t>result</w:t>
+      </w:r>
+      <w:proofErr w:type="spellEnd"/>
+      <w:r>
+        <w:t xml:space="preserve"> </w:t>
+      </w:r>
+      <w:proofErr w:type="spellStart"/>
+      <w:r>
+        <w:t>of</w:t>
+      </w:r>
+      <w:proofErr w:type="spellEnd"/>
+      <w:r>
+        <w:t xml:space="preserve"> </w:t>
+      </w:r>
+      <w:proofErr w:type="spellStart"/>
+      <w:r>
+        <w:t>this</w:t>
+      </w:r>
+      <w:proofErr w:type="spellEnd"/>
+      <w:r>
+        <w:t xml:space="preserve"> </w:t>
+      </w:r>
+      <w:proofErr w:type="spellStart"/>
+      <w:r>
+        <w:t>work</w:t>
+      </w:r>
+      <w:proofErr w:type="spellEnd"/>
+      <w:r>
+        <w:t xml:space="preserve"> </w:t>
+      </w:r>
+      <w:proofErr w:type="spellStart"/>
+      <w:r>
+        <w:t>is</w:t>
+      </w:r>
+      <w:proofErr w:type="spellEnd"/>
+      <w:r>
+        <w:t xml:space="preserve"> </w:t>
+      </w:r>
+      <w:proofErr w:type="spellStart"/>
+      <w:r>
+        <w:t>expected</w:t>
+      </w:r>
+      <w:proofErr w:type="spellEnd"/>
+      <w:r>
+        <w:t xml:space="preserve"> </w:t>
+      </w:r>
+      <w:proofErr w:type="spellStart"/>
+      <w:r>
+        <w:t>the</w:t>
+      </w:r>
+      <w:proofErr w:type="spellEnd"/>
+      <w:r>
+        <w:t xml:space="preserve"> </w:t>
+      </w:r>
+      <w:proofErr w:type="spellStart"/>
+      <w:r>
+        <w:t>development</w:t>
+      </w:r>
+      <w:proofErr w:type="spellEnd"/>
+      <w:r>
+        <w:t xml:space="preserve"> </w:t>
+      </w:r>
+      <w:proofErr w:type="spellStart"/>
+      <w:r>
+        <w:t>of</w:t>
+      </w:r>
+      <w:proofErr w:type="spellEnd"/>
+      <w:r>
+        <w:t xml:space="preserve"> a case </w:t>
+      </w:r>
+      <w:proofErr w:type="spellStart"/>
+      <w:r>
+        <w:t>study</w:t>
+      </w:r>
+      <w:proofErr w:type="spellEnd"/>
+      <w:r>
+        <w:t xml:space="preserve">, </w:t>
+      </w:r>
+      <w:proofErr w:type="spellStart"/>
+      <w:r>
+        <w:t>able</w:t>
+      </w:r>
+      <w:proofErr w:type="spellEnd"/>
+      <w:r>
+        <w:t xml:space="preserve"> </w:t>
+      </w:r>
+      <w:proofErr w:type="spellStart"/>
+      <w:r>
+        <w:t>to</w:t>
+      </w:r>
+      <w:proofErr w:type="spellEnd"/>
+      <w:r>
+        <w:t xml:space="preserve"> </w:t>
+      </w:r>
+      <w:proofErr w:type="spellStart"/>
+      <w:r>
+        <w:t>demonstrate</w:t>
+      </w:r>
+      <w:proofErr w:type="spellEnd"/>
+      <w:r>
+        <w:t xml:space="preserve"> </w:t>
+      </w:r>
+      <w:proofErr w:type="spellStart"/>
+      <w:r>
+        <w:t>the</w:t>
+      </w:r>
+      <w:proofErr w:type="spellEnd"/>
+      <w:r>
+        <w:t xml:space="preserve"> </w:t>
+      </w:r>
+      <w:proofErr w:type="spellStart"/>
+      <w:r>
+        <w:t>operation</w:t>
+      </w:r>
+      <w:proofErr w:type="spellEnd"/>
+      <w:r>
+        <w:t xml:space="preserve"> </w:t>
+      </w:r>
+      <w:proofErr w:type="spellStart"/>
+      <w:r>
+        <w:t>of</w:t>
+      </w:r>
+      <w:proofErr w:type="spellEnd"/>
+      <w:r>
+        <w:t xml:space="preserve"> </w:t>
+      </w:r>
+      <w:proofErr w:type="spellStart"/>
+      <w:r>
+        <w:t>this</w:t>
+      </w:r>
+      <w:proofErr w:type="spellEnd"/>
+      <w:r>
+        <w:t xml:space="preserve"> new </w:t>
+      </w:r>
+      <w:proofErr w:type="spellStart"/>
+      <w:r>
+        <w:t>sharing</w:t>
+      </w:r>
+      <w:proofErr w:type="spellEnd"/>
+      <w:r>
+        <w:t xml:space="preserve"> </w:t>
+      </w:r>
+      <w:proofErr w:type="spellStart"/>
+      <w:r>
+        <w:t>mechanism</w:t>
+      </w:r>
+      <w:proofErr w:type="spellEnd"/>
+      <w:r>
+        <w:t xml:space="preserve">. </w:t>
+      </w:r>
+      <w:proofErr w:type="spellStart"/>
+      <w:r>
+        <w:t>Finally</w:t>
+      </w:r>
+      <w:proofErr w:type="spellEnd"/>
+      <w:r>
+        <w:t xml:space="preserve">, </w:t>
+      </w:r>
+      <w:proofErr w:type="spellStart"/>
+      <w:r>
+        <w:t>based</w:t>
+      </w:r>
+      <w:proofErr w:type="spellEnd"/>
+      <w:r>
+        <w:t xml:space="preserve"> </w:t>
+      </w:r>
+      <w:proofErr w:type="spellStart"/>
+      <w:r>
+        <w:t>on</w:t>
+      </w:r>
+      <w:proofErr w:type="spellEnd"/>
+      <w:r>
+        <w:t xml:space="preserve"> </w:t>
+      </w:r>
+      <w:proofErr w:type="spellStart"/>
+      <w:r>
+        <w:t>these</w:t>
+      </w:r>
+      <w:proofErr w:type="spellEnd"/>
+      <w:r>
+        <w:t xml:space="preserve"> </w:t>
+      </w:r>
+      <w:proofErr w:type="spellStart"/>
+      <w:r>
+        <w:t>experiments</w:t>
+      </w:r>
+      <w:proofErr w:type="spellEnd"/>
+      <w:r>
+        <w:t xml:space="preserve">, are </w:t>
+      </w:r>
+      <w:proofErr w:type="spellStart"/>
+      <w:r>
+        <w:t>listed</w:t>
+      </w:r>
+      <w:proofErr w:type="spellEnd"/>
+      <w:r>
+        <w:t xml:space="preserve"> </w:t>
+      </w:r>
+      <w:proofErr w:type="spellStart"/>
+      <w:r>
+        <w:t>possible</w:t>
+      </w:r>
+      <w:proofErr w:type="spellEnd"/>
+      <w:r>
+        <w:t xml:space="preserve"> future </w:t>
+      </w:r>
+      <w:proofErr w:type="spellStart"/>
+      <w:r>
+        <w:t>studies</w:t>
+      </w:r>
+      <w:proofErr w:type="spellEnd"/>
+      <w:r>
+        <w:t>.</w:t>
+      </w:r>
+    </w:p>
+    <w:p>
+      <w:pPr>
+        <w:spacing w:line="240" w:lineRule="auto"/>
         <w:ind w:firstLine="0"/>
         <w:rPr>
           <w:rFonts w:ascii="Times New Roman" w:hAnsi="Times New Roman"/>
@@ -4085,86 +5180,49 @@
           <w:szCs w:val="24"/>
         </w:rPr>
       </w:pPr>
-      <w:r>
-        <w:rPr>
-          <w:rFonts w:ascii="Times New Roman" w:hAnsi="Times New Roman"/>
-          <w:color w:val="FF0000"/>
-          <w:szCs w:val="24"/>
-        </w:rPr>
-        <w:t xml:space="preserve">O texto do abstract é o mesmo contido no resumo porém escrito na língua inglesa. </w:t>
-      </w:r>
-    </w:p>
-    <w:p>
-      <w:pPr>
-        <w:spacing w:line="240" w:lineRule="auto"/>
+    </w:p>
+    <w:p>
+      <w:pPr>
+        <w:autoSpaceDE w:val="0"/>
+        <w:autoSpaceDN w:val="0"/>
+        <w:adjustRightInd w:val="0"/>
         <w:ind w:firstLine="0"/>
         <w:rPr>
-          <w:rFonts w:ascii="Times New Roman" w:hAnsi="Times New Roman"/>
-          <w:color w:val="FF0000"/>
-          <w:szCs w:val="24"/>
-        </w:rPr>
-      </w:pPr>
-      <w:r>
-        <w:rPr>
-          <w:rFonts w:ascii="Times New Roman" w:hAnsi="Times New Roman"/>
-          <w:color w:val="FF0000"/>
-          <w:szCs w:val="24"/>
-        </w:rPr>
-        <w:t> </w:t>
-      </w:r>
-    </w:p>
-    <w:p>
-      <w:pPr>
-        <w:spacing w:line="240" w:lineRule="auto"/>
-        <w:ind w:firstLine="0"/>
-        <w:rPr>
-          <w:rFonts w:ascii="Times New Roman" w:hAnsi="Times New Roman"/>
-          <w:color w:val="FF0000"/>
-          <w:szCs w:val="24"/>
-        </w:rPr>
-      </w:pPr>
-      <w:proofErr w:type="spellStart"/>
-      <w:r>
-        <w:rPr>
-          <w:rFonts w:ascii="Times New Roman" w:hAnsi="Times New Roman"/>
+          <w:lang w:val="en-US"/>
+        </w:rPr>
+      </w:pPr>
+      <w:r>
+        <w:rPr>
           <w:b/>
-          <w:bCs/>
-          <w:color w:val="FF0000"/>
-          <w:szCs w:val="24"/>
+          <w:lang w:val="en-US"/>
         </w:rPr>
         <w:t>Keywords</w:t>
       </w:r>
-      <w:proofErr w:type="spellEnd"/>
-      <w:r>
-        <w:rPr>
-          <w:rFonts w:ascii="Times New Roman" w:hAnsi="Times New Roman"/>
-          <w:color w:val="FF0000"/>
-          <w:szCs w:val="24"/>
-        </w:rPr>
-        <w:t>: palavras-chaves escrito na língua inglesa.</w:t>
-      </w:r>
-    </w:p>
-    <w:p>
-      <w:pPr>
-        <w:ind w:firstLine="0"/>
-        <w:rPr>
-          <w:rFonts w:ascii="Times New Roman" w:hAnsi="Times New Roman"/>
-          <w:color w:val="FF0000"/>
-        </w:rPr>
-      </w:pPr>
-    </w:p>
-    <w:p>
-      <w:pPr>
-        <w:ind w:firstLine="0"/>
-        <w:rPr>
-          <w:rFonts w:ascii="Times New Roman" w:hAnsi="Times New Roman"/>
-        </w:rPr>
-      </w:pPr>
-      <w:r>
-        <w:rPr>
-          <w:rFonts w:ascii="Times New Roman" w:hAnsi="Times New Roman"/>
-        </w:rPr>
-        <w:t xml:space="preserve">  </w:t>
+      <w:r>
+        <w:rPr>
+          <w:lang w:val="en-US"/>
+        </w:rPr>
+        <w:t xml:space="preserve">: </w:t>
+      </w:r>
+      <w:r>
+        <w:rPr>
+          <w:lang w:val="en-US"/>
+        </w:rPr>
+        <w:t>Sharing</w:t>
+      </w:r>
+      <w:r>
+        <w:rPr>
+          <w:lang w:val="en-US"/>
+        </w:rPr>
+        <w:t>, Cross-Origin Resource Sharing</w:t>
+      </w:r>
+      <w:bookmarkStart w:id="3" w:name="_GoBack"/>
+      <w:bookmarkEnd w:id="3"/>
+      <w:r>
+        <w:rPr>
+          <w:lang w:val="en-US"/>
+        </w:rPr>
+        <w:t>, Same-Origin-Police.</w:t>
       </w:r>
     </w:p>
     <w:p>
@@ -4174,17 +5232,21 @@
           <w:lang w:val="en-US"/>
         </w:rPr>
       </w:pPr>
-      <w:r>
-        <w:br w:type="page"/>
-      </w:r>
-      <w:r>
+    </w:p>
+    <w:p>
+      <w:pPr>
+        <w:pStyle w:val="TITULO"/>
         <w:rPr>
           <w:lang w:val="en-US"/>
         </w:rPr>
-        <w:lastRenderedPageBreak/>
+      </w:pPr>
+      <w:r>
+        <w:rPr>
+          <w:lang w:val="en-US"/>
+        </w:rPr>
         <w:t>SUMÁRIO</w:t>
       </w:r>
-      <w:bookmarkStart w:id="3" w:name="_Toc152045189"/>
+      <w:bookmarkStart w:id="4" w:name="_Toc152045189"/>
     </w:p>
     <w:p>
       <w:pPr>
@@ -6156,6 +7218,7 @@
         <w:rPr>
           <w:noProof/>
         </w:rPr>
+        <w:lastRenderedPageBreak/>
         <w:t>3</w:t>
       </w:r>
       <w:r>
@@ -6237,7 +7300,6 @@
         <w:rPr>
           <w:noProof/>
         </w:rPr>
-        <w:lastRenderedPageBreak/>
         <w:t>3.1</w:t>
       </w:r>
       <w:r>
@@ -8125,27 +9187,27 @@
       <w:pPr>
         <w:pStyle w:val="Heading1"/>
       </w:pPr>
-      <w:bookmarkStart w:id="4" w:name="_Toc181027214"/>
-      <w:bookmarkEnd w:id="3"/>
+      <w:bookmarkStart w:id="5" w:name="_Toc181027214"/>
+      <w:bookmarkEnd w:id="4"/>
       <w:r>
         <w:lastRenderedPageBreak/>
         <w:t>INTRODUÇÃO</w:t>
       </w:r>
-      <w:bookmarkEnd w:id="4"/>
+      <w:bookmarkEnd w:id="5"/>
     </w:p>
     <w:p>
       <w:pPr>
         <w:pStyle w:val="Heading2"/>
       </w:pPr>
-      <w:bookmarkStart w:id="5" w:name="_Toc179277086"/>
-      <w:bookmarkStart w:id="6" w:name="_Toc181027215"/>
-      <w:commentRangeStart w:id="7"/>
+      <w:bookmarkStart w:id="6" w:name="_Toc179277086"/>
+      <w:bookmarkStart w:id="7" w:name="_Toc181027215"/>
+      <w:commentRangeStart w:id="8"/>
       <w:r>
         <w:t>Contextualização</w:t>
       </w:r>
-      <w:bookmarkEnd w:id="5"/>
       <w:bookmarkEnd w:id="6"/>
-      <w:commentRangeEnd w:id="7"/>
+      <w:bookmarkEnd w:id="7"/>
+      <w:commentRangeEnd w:id="8"/>
       <w:r>
         <w:rPr>
           <w:rStyle w:val="CommentReference"/>
@@ -8153,11 +9215,11 @@
           <w:b w:val="0"/>
           <w:bCs w:val="0"/>
         </w:rPr>
-        <w:commentReference w:id="7"/>
-      </w:r>
-    </w:p>
-    <w:p>
-      <w:commentRangeStart w:id="8"/>
+        <w:commentReference w:id="8"/>
+      </w:r>
+    </w:p>
+    <w:p>
+      <w:commentRangeStart w:id="9"/>
       <w:r>
         <w:t xml:space="preserve">Com o crescimento e a popularização de </w:t>
       </w:r>
@@ -8222,13 +9284,13 @@
       <w:r>
         <w:t>ExtJS</w:t>
       </w:r>
-      <w:commentRangeEnd w:id="8"/>
+      <w:commentRangeEnd w:id="9"/>
       <w:proofErr w:type="spellEnd"/>
       <w:r>
         <w:rPr>
           <w:rStyle w:val="CommentReference"/>
         </w:rPr>
-        <w:commentReference w:id="8"/>
+        <w:commentReference w:id="9"/>
       </w:r>
       <w:r>
         <w:t>, é cada vez maior o número de aplicações</w:t>
@@ -8312,7 +9374,7 @@
         <w:rPr>
           <w:rStyle w:val="CommentReference"/>
         </w:rPr>
-        <w:commentReference w:id="9"/>
+        <w:commentReference w:id="10"/>
       </w:r>
       <w:r>
         <w:t>contra</w:t>
@@ -8373,7 +9435,7 @@
       <w:r>
         <w:t xml:space="preserve">na execução de </w:t>
       </w:r>
-      <w:commentRangeStart w:id="10"/>
+      <w:commentRangeStart w:id="11"/>
       <w:r>
         <w:t xml:space="preserve">uma chamada AJAX </w:t>
       </w:r>
@@ -8389,12 +9451,12 @@
       <w:r>
         <w:t xml:space="preserve"> </w:t>
       </w:r>
-      <w:commentRangeEnd w:id="10"/>
+      <w:commentRangeEnd w:id="11"/>
       <w:r>
         <w:rPr>
           <w:rStyle w:val="CommentReference"/>
         </w:rPr>
-        <w:commentReference w:id="10"/>
+        <w:commentReference w:id="11"/>
       </w:r>
       <w:r>
         <w:t xml:space="preserve">é </w:t>
@@ -8464,7 +9526,7 @@
       <w:r>
         <w:t xml:space="preserve">foram criadas para </w:t>
       </w:r>
-      <w:commentRangeStart w:id="11"/>
+      <w:commentRangeStart w:id="12"/>
       <w:r>
         <w:t>m</w:t>
       </w:r>
@@ -8519,12 +9581,12 @@
       <w:r>
         <w:t>)</w:t>
       </w:r>
-      <w:commentRangeEnd w:id="11"/>
+      <w:commentRangeEnd w:id="12"/>
       <w:r>
         <w:rPr>
           <w:rStyle w:val="CommentReference"/>
         </w:rPr>
-        <w:commentReference w:id="11"/>
+        <w:commentReference w:id="12"/>
       </w:r>
       <w:r>
         <w:t xml:space="preserve"> </w:t>
@@ -8594,7 +9656,7 @@
       <w:r>
         <w:t xml:space="preserve"> contornar as limitações impostas </w:t>
       </w:r>
-      <w:commentRangeStart w:id="12"/>
+      <w:commentRangeStart w:id="13"/>
       <w:r>
         <w:t>p</w:t>
       </w:r>
@@ -8617,12 +9679,12 @@
       <w:r>
         <w:t xml:space="preserve">. </w:t>
       </w:r>
-      <w:commentRangeEnd w:id="12"/>
+      <w:commentRangeEnd w:id="13"/>
       <w:r>
         <w:rPr>
           <w:rStyle w:val="CommentReference"/>
         </w:rPr>
-        <w:commentReference w:id="12"/>
+        <w:commentReference w:id="13"/>
       </w:r>
       <w:r>
         <w:t>Alguns dos mais conhecidos são</w:t>
@@ -8955,8 +10017,8 @@
           <w:szCs w:val="20"/>
         </w:rPr>
       </w:pPr>
-      <w:bookmarkStart w:id="13" w:name="_Ref186716607"/>
-      <w:bookmarkStart w:id="14" w:name="_Toc186717172"/>
+      <w:bookmarkStart w:id="14" w:name="_Ref186716607"/>
+      <w:bookmarkStart w:id="15" w:name="_Toc186717172"/>
       <w:r>
         <w:rPr>
           <w:color w:val="auto"/>
@@ -9039,7 +10101,7 @@
         </w:rPr>
         <w:t xml:space="preserve"> Proxy</w:t>
       </w:r>
-      <w:bookmarkEnd w:id="13"/>
+      <w:bookmarkEnd w:id="14"/>
       <w:r>
         <w:rPr>
           <w:color w:val="auto"/>
@@ -9056,7 +10118,7 @@
         </w:rPr>
         <w:t>[YAHOO DEVELOPER, 2011]</w:t>
       </w:r>
-      <w:bookmarkEnd w:id="14"/>
+      <w:bookmarkEnd w:id="15"/>
     </w:p>
     <w:p>
       <w:pPr>
@@ -9181,16 +10243,16 @@
       <w:pPr>
         <w:pStyle w:val="Heading2"/>
       </w:pPr>
-      <w:bookmarkStart w:id="15" w:name="_Toc179277087"/>
-      <w:bookmarkStart w:id="16" w:name="_Toc181027216"/>
+      <w:bookmarkStart w:id="16" w:name="_Toc179277087"/>
+      <w:bookmarkStart w:id="17" w:name="_Toc181027216"/>
       <w:r>
         <w:t>Problema</w:t>
       </w:r>
-      <w:bookmarkEnd w:id="15"/>
       <w:bookmarkEnd w:id="16"/>
-    </w:p>
-    <w:p>
-      <w:bookmarkStart w:id="17" w:name="_Toc179277088"/>
+      <w:bookmarkEnd w:id="17"/>
+    </w:p>
+    <w:p>
+      <w:bookmarkStart w:id="18" w:name="_Toc179277088"/>
       <w:r>
         <w:t xml:space="preserve">Atualmente para implementarmos </w:t>
       </w:r>
@@ -9222,7 +10284,7 @@
       <w:r>
         <w:t xml:space="preserve">, </w:t>
       </w:r>
-      <w:commentRangeStart w:id="18"/>
+      <w:commentRangeStart w:id="19"/>
       <w:r>
         <w:t>s</w:t>
       </w:r>
@@ -9232,7 +10294,7 @@
       <w:r>
         <w:t xml:space="preserve">sua adoção </w:t>
       </w:r>
-      <w:commentRangeEnd w:id="18"/>
+      <w:commentRangeEnd w:id="19"/>
       <w:r>
         <w:t xml:space="preserve">implica em uma importante consequência </w:t>
       </w:r>
@@ -9243,7 +10305,7 @@
         <w:rPr>
           <w:rStyle w:val="CommentReference"/>
         </w:rPr>
-        <w:commentReference w:id="18"/>
+        <w:commentReference w:id="19"/>
       </w:r>
       <w:r>
         <w:t>, a centralização do processamento das solicitações e respostas em uma única arquitetura física. A falta de um modelo robusto,</w:t>
@@ -9267,13 +10329,7 @@
         <w:t xml:space="preserve"> intrusivas</w:t>
       </w:r>
       <w:r>
-        <w:t xml:space="preserve">, não escaláveis e que subutilizam </w:t>
-      </w:r>
-      <w:r>
-        <w:t>o poder computacional disponível</w:t>
-      </w:r>
-      <w:r>
-        <w:t xml:space="preserve"> nas máquinas clientes da aplicação web</w:t>
+        <w:t>, não escaláveis e que subutilizam o poder computacional disponível nas máquinas clientes da aplicação web</w:t>
       </w:r>
       <w:r>
         <w:t>.</w:t>
@@ -9283,12 +10339,12 @@
       <w:pPr>
         <w:pStyle w:val="Heading2"/>
       </w:pPr>
-      <w:bookmarkStart w:id="19" w:name="_Toc181027217"/>
+      <w:bookmarkStart w:id="20" w:name="_Toc181027217"/>
       <w:r>
         <w:t>Problematização</w:t>
       </w:r>
-      <w:bookmarkEnd w:id="17"/>
-      <w:bookmarkEnd w:id="19"/>
+      <w:bookmarkEnd w:id="18"/>
+      <w:bookmarkEnd w:id="20"/>
     </w:p>
     <w:p>
       <w:r>
@@ -9358,12 +10414,7 @@
         <w:t xml:space="preserve">de acordo com o recurso solicitado e </w:t>
       </w:r>
       <w:r>
-        <w:t>origem da requisiç</w:t>
-      </w:r>
-      <w:bookmarkStart w:id="20" w:name="_GoBack"/>
-      <w:bookmarkEnd w:id="20"/>
-      <w:r>
-        <w:t>ão?</w:t>
+        <w:t>origem da requisição?</w:t>
       </w:r>
     </w:p>
     <w:p>
@@ -17624,7 +18675,7 @@
             <v:path o:extrusionok="f" gradientshapeok="t" o:connecttype="rect"/>
             <o:lock v:ext="edit" aspectratio="t"/>
           </v:shapetype>
-          <v:shape id="_x0000_i1105" type="#_x0000_t75" style="width:411.5pt;height:128.15pt">
+          <v:shape id="_x0000_i1025" type="#_x0000_t75" style="width:411.8pt;height:127.85pt">
             <v:imagedata croptop="-65520f" cropbottom="65520f"/>
           </v:shape>
         </w:pict>
@@ -18974,7 +20025,7 @@
       </w:r>
       <w:r>
         <w:pict w14:anchorId="1F4A3E6D">
-          <v:shape id="_x0000_i1106" type="#_x0000_t75" style="width:376.5pt;height:116.9pt">
+          <v:shape id="_x0000_i1026" type="#_x0000_t75" style="width:376.8pt;height:117.1pt">
             <v:imagedata croptop="-65520f" cropbottom="65520f"/>
           </v:shape>
         </w:pict>
@@ -21703,7 +22754,7 @@
       </w:r>
       <w:r>
         <w:pict w14:anchorId="652D9851">
-          <v:shape id="_x0000_i1107" type="#_x0000_t75" style="width:403.6pt;height:183.65pt">
+          <v:shape id="_x0000_i1027" type="#_x0000_t75" style="width:403.75pt;height:183.7pt">
             <v:imagedata croptop="-65520f" cropbottom="65520f"/>
           </v:shape>
         </w:pict>
@@ -24060,7 +25111,7 @@
       </w:r>
       <w:r>
         <w:pict w14:anchorId="5F28A38C">
-          <v:shape id="_x0000_i1108" type="#_x0000_t75" style="width:403.6pt;height:279.4pt">
+          <v:shape id="_x0000_i1028" type="#_x0000_t75" style="width:403.75pt;height:279.25pt">
             <v:imagedata croptop="-65520f" cropbottom="65520f"/>
           </v:shape>
         </w:pict>
@@ -31471,7 +32522,7 @@
       </w:r>
       <w:r>
         <w:pict w14:anchorId="39267F5F">
-          <v:shape id="_x0000_i1109" type="#_x0000_t75" style="width:415.5pt;height:6in">
+          <v:shape id="_x0000_i1029" type="#_x0000_t75" style="width:415.2pt;height:6in">
             <v:imagedata croptop="-65520f" cropbottom="65520f"/>
           </v:shape>
         </w:pict>
@@ -37208,7 +38259,7 @@
       </w:r>
       <w:r>
         <w:pict w14:anchorId="14D51D6B">
-          <v:shape id="_x0000_i1110" type="#_x0000_t75" style="width:421.45pt;height:566.75pt">
+          <v:shape id="_x0000_i1030" type="#_x0000_t75" style="width:421.25pt;height:566.6pt">
             <v:imagedata croptop="-65520f" cropbottom="65520f"/>
           </v:shape>
         </w:pict>
@@ -42349,7 +43400,7 @@
       </w:r>
       <w:r>
         <w:pict w14:anchorId="7F381428">
-          <v:shape id="_x0000_i1111" type="#_x0000_t75" style="width:421.45pt;height:585.25pt">
+          <v:shape id="_x0000_i1031" type="#_x0000_t75" style="width:421.25pt;height:585.4pt">
             <v:imagedata croptop="-65520f" cropbottom="65520f"/>
           </v:shape>
         </w:pict>
@@ -47759,7 +48810,7 @@
 
 <file path=word/comments.xml><?xml version="1.0" encoding="utf-8"?>
 <w:comments xmlns:wpc="http://schemas.microsoft.com/office/word/2010/wordprocessingCanvas" xmlns:mo="http://schemas.microsoft.com/office/mac/office/2008/main" xmlns:mc="http://schemas.openxmlformats.org/markup-compatibility/2006" xmlns:mv="urn:schemas-microsoft-com:mac:vml" xmlns:o="urn:schemas-microsoft-com:office:office" xmlns:r="http://schemas.openxmlformats.org/officeDocument/2006/relationships" xmlns:m="http://schemas.openxmlformats.org/officeDocument/2006/math" xmlns:v="urn:schemas-microsoft-com:vml" xmlns:wp14="http://schemas.microsoft.com/office/word/2010/wordprocessingDrawing" xmlns:wp="http://schemas.openxmlformats.org/drawingml/2006/wordprocessingDrawing" xmlns:w10="urn:schemas-microsoft-com:office:word" xmlns:w="http://schemas.openxmlformats.org/wordprocessingml/2006/main" xmlns:w14="http://schemas.microsoft.com/office/word/2010/wordml" xmlns:wpg="http://schemas.microsoft.com/office/word/2010/wordprocessingGroup" xmlns:wpi="http://schemas.microsoft.com/office/word/2010/wordprocessingInk" xmlns:wne="http://schemas.microsoft.com/office/word/2006/wordml" xmlns:wps="http://schemas.microsoft.com/office/word/2010/wordprocessingShape" mc:Ignorable="w14 wp14 mv">
-  <w:comment w:id="2" w:author="Carlos Paes" w:date="2011-12-28T17:58:00Z" w:initials="CP">
+  <w:comment w:id="2" w:author="Carlos Paes" w:date="2012-01-02T22:52:00Z" w:initials="CP">
     <w:p>
       <w:pPr>
         <w:pStyle w:val="CommentText"/>
@@ -47784,11 +48835,11 @@
         <w:pStyle w:val="CommentText"/>
       </w:pPr>
       <w:r>
-        <w:t>O tema foi direcionado para compartilhamento.</w:t>
+        <w:t>Resposta: O tema foi direcionado para compartilhamento.</w:t>
       </w:r>
     </w:p>
   </w:comment>
-  <w:comment w:id="7" w:author="Carlos Paes" w:date="2011-12-28T16:49:00Z" w:initials="CP">
+  <w:comment w:id="8" w:author="Carlos Paes" w:date="2012-01-02T22:52:00Z" w:initials="CP">
     <w:p>
       <w:pPr>
         <w:pStyle w:val="CommentText"/>
@@ -47813,11 +48864,11 @@
         <w:pStyle w:val="CommentText"/>
       </w:pPr>
       <w:r>
-        <w:t>Respondido na nota seguinte.</w:t>
+        <w:t>Resposta vide nota seguinte.</w:t>
       </w:r>
     </w:p>
   </w:comment>
-  <w:comment w:id="8" w:author="Carlos Paes" w:date="2011-12-28T17:55:00Z" w:initials="CP">
+  <w:comment w:id="9" w:author="Carlos Paes" w:date="2012-01-02T22:53:00Z" w:initials="CP">
     <w:p>
       <w:pPr>
         <w:pStyle w:val="CommentText"/>
@@ -47840,7 +48891,7 @@
         <w:pStyle w:val="CommentText"/>
       </w:pPr>
       <w:r>
-        <w:t xml:space="preserve">Aplicações </w:t>
+        <w:t xml:space="preserve">Resposta: Aplicações </w:t>
       </w:r>
       <w:proofErr w:type="spellStart"/>
       <w:r>
@@ -47849,7 +48900,7 @@
       <w:proofErr w:type="spellEnd"/>
     </w:p>
   </w:comment>
-  <w:comment w:id="9" w:author="Carlos Paes" w:date="2011-12-28T17:55:00Z" w:initials="CP">
+  <w:comment w:id="10" w:author="Carlos Paes" w:date="2012-01-02T22:53:00Z" w:initials="CP">
     <w:p>
       <w:pPr>
         <w:pStyle w:val="CommentText"/>
@@ -47874,11 +48925,11 @@
         <w:pStyle w:val="CommentText"/>
       </w:pPr>
       <w:r>
-        <w:t>Feito. Após breve explicação do conceito, o leitor é então apresentado ao nome deste conceito.</w:t>
+        <w:t>Resposta: Feito. Após breve explicação do conceito, o leitor é então apresentado ao nome deste conceito.</w:t>
       </w:r>
     </w:p>
   </w:comment>
-  <w:comment w:id="10" w:author="Carlos Paes" w:date="2011-12-28T17:55:00Z" w:initials="CP">
+  <w:comment w:id="11" w:author="Carlos Paes" w:date="2012-01-02T22:53:00Z" w:initials="CP">
     <w:p>
       <w:pPr>
         <w:pStyle w:val="CommentText"/>
@@ -47903,11 +48954,11 @@
         <w:pStyle w:val="CommentText"/>
       </w:pPr>
       <w:r>
-        <w:t>Foi introduzido um termo mais tradicional para elucidar o leitor. O detalhamento encontra-se na revisão bibliográfica.</w:t>
+        <w:t>Resposta: Foi introduzido um termo mais tradicional para elucidar o leitor. O detalhamento encontra-se na revisão bibliográfica.</w:t>
       </w:r>
     </w:p>
   </w:comment>
-  <w:comment w:id="11" w:author="Carlos Paes" w:date="2011-12-28T17:55:00Z" w:initials="CP">
+  <w:comment w:id="12" w:author="Carlos Paes" w:date="2012-01-02T22:53:00Z" w:initials="CP">
     <w:p>
       <w:pPr>
         <w:pStyle w:val="CommentText"/>
@@ -47943,11 +48994,11 @@
         <w:ind w:firstLine="0"/>
       </w:pPr>
       <w:r>
-        <w:t>Os ataques foram melhor contextualizados. O detalhe de como funcionam são apresentados na revisão bibliográfica.</w:t>
+        <w:t>Resposta: Os ataques foram melhor contextualizados. O detalhe de como funcionam são apresentados na revisão bibliográfica.</w:t>
       </w:r>
     </w:p>
   </w:comment>
-  <w:comment w:id="12" w:author="Carlos Paes" w:date="2011-12-28T18:03:00Z" w:initials="CP">
+  <w:comment w:id="13" w:author="Carlos Paes" w:date="2012-01-02T22:53:00Z" w:initials="CP">
     <w:p>
       <w:pPr>
         <w:pStyle w:val="CommentText"/>
@@ -47971,6 +49022,9 @@
       <w:pPr>
         <w:pStyle w:val="CommentText"/>
       </w:pPr>
+      <w:r>
+        <w:t xml:space="preserve">Resposta: </w:t>
+      </w:r>
       <w:proofErr w:type="spellStart"/>
       <w:r>
         <w:t>Same-Origin</w:t>
@@ -47989,7 +49043,7 @@
       </w:r>
     </w:p>
   </w:comment>
-  <w:comment w:id="18" w:author="Carlos Paes" w:date="2011-12-28T19:06:00Z" w:initials="CP">
+  <w:comment w:id="19" w:author="Carlos Paes" w:date="2012-01-02T22:53:00Z" w:initials="CP">
     <w:p>
       <w:pPr>
         <w:pStyle w:val="CommentText"/>
@@ -48014,7 +49068,7 @@
         <w:pStyle w:val="CommentText"/>
       </w:pPr>
       <w:r>
-        <w:t>Foi explicitado que a alternativa existente atualmente é o Server-</w:t>
+        <w:t>Resposta: Foi explicitado que a alternativa existente atualmente é o Server-</w:t>
       </w:r>
       <w:proofErr w:type="spellStart"/>
       <w:r>
@@ -48026,7 +49080,7 @@
       </w:r>
     </w:p>
   </w:comment>
-  <w:comment w:id="83" w:author="Carlos Paes" w:date="2011-11-21T10:47:00Z" w:initials="CP">
+  <w:comment w:id="83" w:author="Carlos Paes" w:date="2012-01-03T04:05:00Z" w:initials="CP">
     <w:p>
       <w:pPr>
         <w:pStyle w:val="CommentText"/>
@@ -48039,6 +49093,19 @@
       </w:r>
       <w:r>
         <w:t xml:space="preserve">Você poderia apresentar o funcionamento do CORS usando algumas visões UML!  </w:t>
+      </w:r>
+    </w:p>
+    <w:p>
+      <w:pPr>
+        <w:pStyle w:val="CommentText"/>
+      </w:pPr>
+    </w:p>
+    <w:p>
+      <w:pPr>
+        <w:pStyle w:val="CommentText"/>
+      </w:pPr>
+      <w:r>
+        <w:t xml:space="preserve">Resposta: Professor, neste caso acho que apenas a visão lógica faria sentido, com a substituição das imagens dos fluxo de comunicação entre browser e serviço por diagramas de sequência, mas não vejo como uma alteração crítica. </w:t>
       </w:r>
     </w:p>
   </w:comment>
@@ -52914,7 +53981,7 @@
 </file>
 
 <file path=customXml/itemProps1.xml><?xml version="1.0" encoding="utf-8"?>
-<ds:datastoreItem xmlns:ds="http://schemas.openxmlformats.org/officeDocument/2006/customXml" ds:itemID="{D984B2E4-D11F-EE41-9F79-7FD5C37C5B05}">
+<ds:datastoreItem xmlns:ds="http://schemas.openxmlformats.org/officeDocument/2006/customXml" ds:itemID="{A428B233-21B0-C247-A963-479EFE807B4E}">
   <ds:schemaRefs>
     <ds:schemaRef ds:uri="http://schemas.openxmlformats.org/officeDocument/2006/bibliography"/>
   </ds:schemaRefs>

</xml_diff>